<commit_message>
Create, Update und Delete sp für Zutate wurden ertellt
</commit_message>
<xml_diff>
--- a/Docs/Kostenplan.docx
+++ b/Docs/Kostenplan.docx
@@ -144,21 +144,21 @@
         <w:tblLook w:val="04A0" w:firstRow="1" w:lastRow="0" w:firstColumn="1" w:lastColumn="0" w:noHBand="0" w:noVBand="1"/>
       </w:tblPr>
       <w:tblGrid>
-        <w:gridCol w:w="2547"/>
+        <w:gridCol w:w="2972"/>
         <w:gridCol w:w="236"/>
         <w:gridCol w:w="1749"/>
-        <w:gridCol w:w="850"/>
-        <w:gridCol w:w="1843"/>
-        <w:gridCol w:w="2409"/>
+        <w:gridCol w:w="425"/>
+        <w:gridCol w:w="2126"/>
+        <w:gridCol w:w="2126"/>
       </w:tblGrid>
       <w:tr>
         <w:trPr>
           <w:gridAfter w:val="3"/>
-          <w:wAfter w:w="5102" w:type="dxa"/>
+          <w:wAfter w:w="4677" w:type="dxa"/>
         </w:trPr>
         <w:tc>
           <w:tcPr>
-            <w:tcW w:w="2547" w:type="dxa"/>
+            <w:tcW w:w="2972" w:type="dxa"/>
             <w:tcBorders>
               <w:right w:val="nil"/>
             </w:tcBorders>
@@ -230,7 +230,7 @@
       <w:tr>
         <w:tc>
           <w:tcPr>
-            <w:tcW w:w="2547" w:type="dxa"/>
+            <w:tcW w:w="2972" w:type="dxa"/>
             <w:tcBorders>
               <w:bottom w:val="single" w:sz="4" w:space="0" w:color="auto"/>
               <w:right w:val="nil"/>
@@ -246,7 +246,7 @@
         </w:tc>
         <w:tc>
           <w:tcPr>
-            <w:tcW w:w="2835" w:type="dxa"/>
+            <w:tcW w:w="2410" w:type="dxa"/>
             <w:gridSpan w:val="3"/>
             <w:tcBorders>
               <w:bottom w:val="single" w:sz="4" w:space="0" w:color="auto"/>
@@ -275,7 +275,7 @@
         </w:tc>
         <w:tc>
           <w:tcPr>
-            <w:tcW w:w="1843" w:type="dxa"/>
+            <w:tcW w:w="2126" w:type="dxa"/>
             <w:tcBorders>
               <w:bottom w:val="single" w:sz="4" w:space="0" w:color="auto"/>
             </w:tcBorders>
@@ -303,7 +303,7 @@
         </w:tc>
         <w:tc>
           <w:tcPr>
-            <w:tcW w:w="2409" w:type="dxa"/>
+            <w:tcW w:w="2126" w:type="dxa"/>
             <w:tcBorders>
               <w:bottom w:val="single" w:sz="4" w:space="0" w:color="auto"/>
             </w:tcBorders>
@@ -326,7 +326,64 @@
                 <w:szCs w:val="28"/>
                 <w:lang w:val="de-DE"/>
               </w:rPr>
-              <w:t xml:space="preserve">Kosten pro Phase (50 </w:t>
+              <w:t xml:space="preserve">Kosten </w:t>
+            </w:r>
+          </w:p>
+        </w:tc>
+      </w:tr>
+      <w:tr>
+        <w:tc>
+          <w:tcPr>
+            <w:tcW w:w="2972" w:type="dxa"/>
+            <w:tcBorders>
+              <w:bottom w:val="single" w:sz="4" w:space="0" w:color="auto"/>
+              <w:right w:val="nil"/>
+            </w:tcBorders>
+          </w:tcPr>
+          <w:p>
+            <w:pPr>
+              <w:rPr>
+                <w:rFonts w:ascii="Arial" w:hAnsi="Arial" w:cs="Arial"/>
+                <w:sz w:val="24"/>
+                <w:szCs w:val="24"/>
+                <w:lang w:val="de-DE"/>
+              </w:rPr>
+            </w:pPr>
+            <w:r>
+              <w:rPr>
+                <w:rFonts w:ascii="Arial" w:hAnsi="Arial" w:cs="Arial"/>
+                <w:sz w:val="24"/>
+                <w:szCs w:val="24"/>
+                <w:lang w:val="de-DE"/>
+              </w:rPr>
+              <w:t>Lohn</w:t>
+            </w:r>
+            <w:r>
+              <w:rPr>
+                <w:rFonts w:ascii="Arial" w:hAnsi="Arial" w:cs="Arial"/>
+                <w:sz w:val="24"/>
+                <w:szCs w:val="24"/>
+                <w:lang w:val="de-DE"/>
+              </w:rPr>
+              <w:t xml:space="preserve"> (30</w:t>
+            </w:r>
+            <w:r>
+              <w:rPr>
+                <w:rFonts w:ascii="Arial" w:hAnsi="Arial" w:cs="Arial"/>
+                <w:sz w:val="24"/>
+                <w:szCs w:val="24"/>
+                <w:lang w:val="de-DE"/>
+              </w:rPr>
+              <w:t>,</w:t>
+            </w:r>
+            <w:r>
+              <w:rPr>
+                <w:rFonts w:ascii="Arial" w:hAnsi="Arial" w:cs="Arial"/>
+                <w:sz w:val="24"/>
+                <w:szCs w:val="24"/>
+                <w:lang w:val="de-DE"/>
+              </w:rPr>
+              <w:t xml:space="preserve">- </w:t>
             </w:r>
             <w:r>
               <w:rPr>
@@ -345,18 +402,120 @@
                 <w:sz w:val="24"/>
                 <w:szCs w:val="24"/>
                 <w:shd w:val="clear" w:color="auto" w:fill="FFFFFF"/>
-                <w:lang w:val="de-DE"/>
-              </w:rPr>
-              <w:t>/h</w:t>
-            </w:r>
-            <w:r>
+                <w:lang w:val="en-US"/>
+              </w:rPr>
+              <w:t>/Stunde</w:t>
+            </w:r>
+            <w:r>
+              <w:rPr>
+                <w:rFonts w:ascii="Arial" w:hAnsi="Arial" w:cs="Arial"/>
+                <w:sz w:val="24"/>
+                <w:szCs w:val="24"/>
+                <w:lang w:val="de-DE"/>
+              </w:rPr>
+              <w:t>)</w:t>
+            </w:r>
+          </w:p>
+          <w:p>
+            <w:pPr>
+              <w:rPr>
+                <w:lang w:val="de-DE"/>
+              </w:rPr>
+            </w:pPr>
+          </w:p>
+        </w:tc>
+        <w:tc>
+          <w:tcPr>
+            <w:tcW w:w="2410" w:type="dxa"/>
+            <w:gridSpan w:val="3"/>
+            <w:tcBorders>
+              <w:bottom w:val="single" w:sz="4" w:space="0" w:color="auto"/>
+            </w:tcBorders>
+          </w:tcPr>
+          <w:p>
+            <w:pPr>
+              <w:jc w:val="center"/>
               <w:rPr>
                 <w:rFonts w:ascii="Arial" w:hAnsi="Arial" w:cs="Arial"/>
                 <w:sz w:val="24"/>
                 <w:szCs w:val="28"/>
                 <w:lang w:val="de-DE"/>
               </w:rPr>
-              <w:t>)</w:t>
+            </w:pPr>
+            <w:r>
+              <w:rPr>
+                <w:rFonts w:ascii="Arial" w:hAnsi="Arial" w:cs="Arial"/>
+                <w:sz w:val="24"/>
+                <w:szCs w:val="28"/>
+                <w:lang w:val="de-DE"/>
+              </w:rPr>
+              <w:t>75 h</w:t>
+            </w:r>
+          </w:p>
+        </w:tc>
+        <w:tc>
+          <w:tcPr>
+            <w:tcW w:w="2126" w:type="dxa"/>
+            <w:tcBorders>
+              <w:bottom w:val="single" w:sz="4" w:space="0" w:color="auto"/>
+            </w:tcBorders>
+          </w:tcPr>
+          <w:p>
+            <w:pPr>
+              <w:jc w:val="center"/>
+              <w:rPr>
+                <w:rFonts w:ascii="Arial" w:hAnsi="Arial" w:cs="Arial"/>
+                <w:sz w:val="24"/>
+                <w:szCs w:val="28"/>
+                <w:lang w:val="de-DE"/>
+              </w:rPr>
+            </w:pPr>
+            <w:r>
+              <w:rPr>
+                <w:rFonts w:ascii="Arial" w:hAnsi="Arial" w:cs="Arial"/>
+                <w:sz w:val="24"/>
+                <w:szCs w:val="28"/>
+                <w:lang w:val="de-DE"/>
+              </w:rPr>
+              <w:t xml:space="preserve">225 h </w:t>
+            </w:r>
+          </w:p>
+        </w:tc>
+        <w:tc>
+          <w:tcPr>
+            <w:tcW w:w="2126" w:type="dxa"/>
+            <w:tcBorders>
+              <w:bottom w:val="single" w:sz="4" w:space="0" w:color="auto"/>
+            </w:tcBorders>
+          </w:tcPr>
+          <w:p>
+            <w:pPr>
+              <w:jc w:val="center"/>
+              <w:rPr>
+                <w:rFonts w:ascii="Arial" w:hAnsi="Arial" w:cs="Arial"/>
+                <w:sz w:val="24"/>
+                <w:szCs w:val="28"/>
+                <w:lang w:val="de-DE"/>
+              </w:rPr>
+            </w:pPr>
+            <w:r>
+              <w:rPr>
+                <w:rFonts w:ascii="Arial" w:hAnsi="Arial" w:cs="Arial"/>
+                <w:sz w:val="24"/>
+                <w:szCs w:val="28"/>
+                <w:lang w:val="de-DE"/>
+              </w:rPr>
+              <w:t xml:space="preserve">6.750,- </w:t>
+            </w:r>
+            <w:r>
+              <w:rPr>
+                <w:rFonts w:ascii="Segoe UI" w:hAnsi="Segoe UI" w:cs="Segoe UI"/>
+                <w:color w:val="0D0D0D"/>
+                <w:sz w:val="24"/>
+                <w:szCs w:val="24"/>
+                <w:shd w:val="clear" w:color="auto" w:fill="FFFFFF"/>
+              </w:rPr>
+              <w:t>€</w:t>
             </w:r>
           </w:p>
         </w:tc>
@@ -364,11 +523,11 @@
       <w:tr>
         <w:trPr>
           <w:gridAfter w:val="5"/>
-          <w:wAfter w:w="7087" w:type="dxa"/>
+          <w:wAfter w:w="6662" w:type="dxa"/>
         </w:trPr>
         <w:tc>
           <w:tcPr>
-            <w:tcW w:w="2547" w:type="dxa"/>
+            <w:tcW w:w="2972" w:type="dxa"/>
             <w:tcBorders>
               <w:right w:val="single" w:sz="4" w:space="0" w:color="auto"/>
             </w:tcBorders>
@@ -395,7 +554,7 @@
                 <w:shd w:val="clear" w:color="auto" w:fill="FFFFFF"/>
                 <w:lang w:val="de-DE"/>
               </w:rPr>
-              <w:t>Phase</w:t>
+              <w:t>Fixe Personalkosten</w:t>
             </w:r>
           </w:p>
           <w:p>
@@ -416,41 +575,22 @@
       <w:tr>
         <w:tc>
           <w:tcPr>
-            <w:tcW w:w="2547" w:type="dxa"/>
-          </w:tcPr>
-          <w:p>
-            <w:pPr>
-              <w:rPr>
-                <w:rFonts w:ascii="Arial" w:hAnsi="Arial" w:cs="Arial"/>
-                <w:sz w:val="24"/>
-                <w:szCs w:val="24"/>
-                <w:lang w:val="de-DE"/>
-              </w:rPr>
-            </w:pPr>
-            <w:r>
-              <w:rPr>
-                <w:rFonts w:ascii="Arial" w:hAnsi="Arial" w:cs="Arial"/>
-                <w:sz w:val="24"/>
-                <w:szCs w:val="24"/>
-                <w:lang w:val="de-DE"/>
-              </w:rPr>
-              <w:t>Analysephase</w:t>
-            </w:r>
-          </w:p>
-          <w:p>
-            <w:pPr>
-              <w:rPr>
-                <w:rFonts w:ascii="Arial" w:hAnsi="Arial" w:cs="Arial"/>
-                <w:sz w:val="24"/>
-                <w:szCs w:val="24"/>
-                <w:lang w:val="de-DE"/>
-              </w:rPr>
-            </w:pPr>
-          </w:p>
-        </w:tc>
-        <w:tc>
-          <w:tcPr>
-            <w:tcW w:w="2835" w:type="dxa"/>
+            <w:tcW w:w="2972" w:type="dxa"/>
+          </w:tcPr>
+          <w:p>
+            <w:pPr>
+              <w:rPr>
+                <w:rFonts w:ascii="Arial" w:hAnsi="Arial" w:cs="Arial"/>
+                <w:sz w:val="24"/>
+                <w:szCs w:val="24"/>
+                <w:lang w:val="de-DE"/>
+              </w:rPr>
+            </w:pPr>
+          </w:p>
+        </w:tc>
+        <w:tc>
+          <w:tcPr>
+            <w:tcW w:w="2410" w:type="dxa"/>
             <w:gridSpan w:val="3"/>
           </w:tcPr>
           <w:p>
@@ -470,14 +610,9 @@
                 <w:szCs w:val="24"/>
                 <w:lang w:val="de-DE"/>
               </w:rPr>
-              <w:t>8 h</w:t>
-            </w:r>
-          </w:p>
-        </w:tc>
-        <w:tc>
-          <w:tcPr>
-            <w:tcW w:w="1843" w:type="dxa"/>
-          </w:tcPr>
+              <w:t>Anteil in %</w:t>
+            </w:r>
+          </w:p>
           <w:p>
             <w:pPr>
               <w:jc w:val="center"/>
@@ -495,13 +630,13 @@
                 <w:szCs w:val="24"/>
                 <w:lang w:val="de-DE"/>
               </w:rPr>
-              <w:t>24 h</w:t>
-            </w:r>
-          </w:p>
-        </w:tc>
-        <w:tc>
-          <w:tcPr>
-            <w:tcW w:w="2409" w:type="dxa"/>
+              <w:t>pro Entwickler</w:t>
+            </w:r>
+          </w:p>
+        </w:tc>
+        <w:tc>
+          <w:tcPr>
+            <w:tcW w:w="2126" w:type="dxa"/>
           </w:tcPr>
           <w:p>
             <w:pPr>
@@ -520,25 +655,151 @@
                 <w:szCs w:val="24"/>
                 <w:lang w:val="de-DE"/>
               </w:rPr>
-              <w:t>1.200</w:t>
-            </w:r>
-            <w:r>
-              <w:rPr>
-                <w:rFonts w:ascii="Arial" w:hAnsi="Arial" w:cs="Arial"/>
-                <w:sz w:val="24"/>
-                <w:szCs w:val="24"/>
-                <w:lang w:val="de-DE"/>
-              </w:rPr>
-              <w:t>,</w:t>
-            </w:r>
-            <w:r>
-              <w:rPr>
-                <w:rFonts w:ascii="Arial" w:hAnsi="Arial" w:cs="Arial"/>
-                <w:sz w:val="24"/>
-                <w:szCs w:val="24"/>
-                <w:lang w:val="de-DE"/>
-              </w:rPr>
-              <w:t xml:space="preserve">- </w:t>
+              <w:t xml:space="preserve">Kosten </w:t>
+            </w:r>
+          </w:p>
+          <w:p>
+            <w:pPr>
+              <w:jc w:val="center"/>
+              <w:rPr>
+                <w:rFonts w:ascii="Arial" w:hAnsi="Arial" w:cs="Arial"/>
+                <w:sz w:val="24"/>
+                <w:szCs w:val="24"/>
+                <w:lang w:val="de-DE"/>
+              </w:rPr>
+            </w:pPr>
+            <w:r>
+              <w:rPr>
+                <w:rFonts w:ascii="Arial" w:hAnsi="Arial" w:cs="Arial"/>
+                <w:sz w:val="24"/>
+                <w:szCs w:val="24"/>
+                <w:lang w:val="de-DE"/>
+              </w:rPr>
+              <w:t>pro Entwickler</w:t>
+            </w:r>
+          </w:p>
+        </w:tc>
+        <w:tc>
+          <w:tcPr>
+            <w:tcW w:w="2126" w:type="dxa"/>
+          </w:tcPr>
+          <w:p>
+            <w:pPr>
+              <w:jc w:val="center"/>
+              <w:rPr>
+                <w:rFonts w:ascii="Arial" w:hAnsi="Arial" w:cs="Arial"/>
+                <w:sz w:val="24"/>
+                <w:szCs w:val="24"/>
+                <w:lang w:val="de-DE"/>
+              </w:rPr>
+            </w:pPr>
+            <w:r>
+              <w:rPr>
+                <w:rFonts w:ascii="Arial" w:hAnsi="Arial" w:cs="Arial"/>
+                <w:sz w:val="24"/>
+                <w:szCs w:val="24"/>
+                <w:lang w:val="de-DE"/>
+              </w:rPr>
+              <w:t>Kosten</w:t>
+            </w:r>
+          </w:p>
+        </w:tc>
+      </w:tr>
+      <w:tr>
+        <w:tc>
+          <w:tcPr>
+            <w:tcW w:w="2972" w:type="dxa"/>
+          </w:tcPr>
+          <w:p>
+            <w:pPr>
+              <w:rPr>
+                <w:rFonts w:ascii="Arial" w:hAnsi="Arial" w:cs="Arial"/>
+                <w:sz w:val="24"/>
+                <w:szCs w:val="24"/>
+                <w:lang w:val="de-DE"/>
+              </w:rPr>
+            </w:pPr>
+            <w:r>
+              <w:rPr>
+                <w:rFonts w:ascii="Arial" w:hAnsi="Arial" w:cs="Arial"/>
+                <w:sz w:val="24"/>
+                <w:szCs w:val="24"/>
+                <w:lang w:val="de-DE"/>
+              </w:rPr>
+              <w:t>Krankenversicherung</w:t>
+            </w:r>
+          </w:p>
+          <w:p>
+            <w:pPr>
+              <w:rPr>
+                <w:rFonts w:ascii="Arial" w:hAnsi="Arial" w:cs="Arial"/>
+                <w:sz w:val="24"/>
+                <w:szCs w:val="24"/>
+                <w:lang w:val="de-DE"/>
+              </w:rPr>
+            </w:pPr>
+          </w:p>
+        </w:tc>
+        <w:tc>
+          <w:tcPr>
+            <w:tcW w:w="2410" w:type="dxa"/>
+            <w:gridSpan w:val="3"/>
+          </w:tcPr>
+          <w:p>
+            <w:pPr>
+              <w:jc w:val="center"/>
+              <w:rPr>
+                <w:rFonts w:ascii="Arial" w:hAnsi="Arial" w:cs="Arial"/>
+                <w:sz w:val="24"/>
+                <w:szCs w:val="24"/>
+                <w:lang w:val="en-US"/>
+              </w:rPr>
+            </w:pPr>
+            <w:r>
+              <w:rPr>
+                <w:rFonts w:ascii="Arial" w:hAnsi="Arial" w:cs="Arial"/>
+                <w:color w:val="1F1F1F"/>
+                <w:sz w:val="24"/>
+                <w:szCs w:val="24"/>
+                <w:shd w:val="clear" w:color="auto" w:fill="FFFFFF"/>
+              </w:rPr>
+              <w:t>7,3 </w:t>
+            </w:r>
+            <w:r>
+              <w:rPr>
+                <w:rFonts w:ascii="Arial" w:hAnsi="Arial" w:cs="Arial"/>
+                <w:color w:val="1F1F1F"/>
+                <w:sz w:val="24"/>
+                <w:szCs w:val="24"/>
+                <w:shd w:val="clear" w:color="auto" w:fill="FFFFFF"/>
+                <w:lang w:val="en-US"/>
+              </w:rPr>
+              <w:t>%</w:t>
+            </w:r>
+          </w:p>
+        </w:tc>
+        <w:tc>
+          <w:tcPr>
+            <w:tcW w:w="2126" w:type="dxa"/>
+          </w:tcPr>
+          <w:p>
+            <w:pPr>
+              <w:jc w:val="center"/>
+              <w:rPr>
+                <w:rFonts w:ascii="Arial" w:hAnsi="Arial" w:cs="Arial"/>
+                <w:sz w:val="24"/>
+                <w:szCs w:val="24"/>
+                <w:lang w:val="de-DE"/>
+              </w:rPr>
+            </w:pPr>
+            <w:r>
+              <w:rPr>
+                <w:rFonts w:ascii="Arial" w:hAnsi="Arial" w:cs="Arial"/>
+                <w:sz w:val="24"/>
+                <w:szCs w:val="24"/>
+                <w:lang w:val="de-DE"/>
+              </w:rPr>
+              <w:t xml:space="preserve">164,25 </w:t>
             </w:r>
             <w:r>
               <w:rPr>
@@ -552,45 +813,80 @@
             </w:r>
           </w:p>
         </w:tc>
+        <w:tc>
+          <w:tcPr>
+            <w:tcW w:w="2126" w:type="dxa"/>
+          </w:tcPr>
+          <w:p>
+            <w:pPr>
+              <w:jc w:val="center"/>
+              <w:rPr>
+                <w:rFonts w:ascii="Arial" w:hAnsi="Arial" w:cs="Arial"/>
+                <w:sz w:val="24"/>
+                <w:szCs w:val="24"/>
+                <w:lang w:val="de-DE"/>
+              </w:rPr>
+            </w:pPr>
+            <w:r>
+              <w:rPr>
+                <w:rFonts w:ascii="Arial" w:hAnsi="Arial" w:cs="Arial"/>
+                <w:sz w:val="24"/>
+                <w:szCs w:val="24"/>
+                <w:lang w:val="de-DE"/>
+              </w:rPr>
+              <w:t xml:space="preserve">492,75 </w:t>
+            </w:r>
+            <w:r>
+              <w:rPr>
+                <w:rFonts w:ascii="Segoe UI" w:hAnsi="Segoe UI" w:cs="Segoe UI"/>
+                <w:color w:val="0D0D0D"/>
+                <w:sz w:val="24"/>
+                <w:szCs w:val="24"/>
+                <w:shd w:val="clear" w:color="auto" w:fill="FFFFFF"/>
+              </w:rPr>
+              <w:t>€</w:t>
+            </w:r>
+          </w:p>
+        </w:tc>
       </w:tr>
       <w:tr>
         <w:tc>
           <w:tcPr>
-            <w:tcW w:w="2547" w:type="dxa"/>
-          </w:tcPr>
-          <w:p>
-            <w:pPr>
-              <w:rPr>
-                <w:rFonts w:ascii="Arial" w:hAnsi="Arial" w:cs="Arial"/>
-                <w:sz w:val="24"/>
-                <w:szCs w:val="24"/>
-                <w:lang w:val="de-DE"/>
-              </w:rPr>
-            </w:pPr>
-            <w:r>
-              <w:rPr>
-                <w:rFonts w:ascii="Arial" w:hAnsi="Arial" w:cs="Arial"/>
-                <w:sz w:val="24"/>
-                <w:szCs w:val="24"/>
-                <w:lang w:val="de-DE"/>
-              </w:rPr>
-              <w:t>Konzeptionelle Phase</w:t>
-            </w:r>
-          </w:p>
-          <w:p>
-            <w:pPr>
-              <w:rPr>
-                <w:rFonts w:ascii="Arial" w:hAnsi="Arial" w:cs="Arial"/>
-                <w:sz w:val="24"/>
-                <w:szCs w:val="24"/>
-                <w:lang w:val="de-DE"/>
-              </w:rPr>
-            </w:pPr>
-          </w:p>
-        </w:tc>
-        <w:tc>
-          <w:tcPr>
-            <w:tcW w:w="2835" w:type="dxa"/>
+            <w:tcW w:w="2972" w:type="dxa"/>
+          </w:tcPr>
+          <w:p>
+            <w:pPr>
+              <w:rPr>
+                <w:rFonts w:ascii="Arial" w:hAnsi="Arial" w:cs="Arial"/>
+                <w:sz w:val="24"/>
+                <w:szCs w:val="24"/>
+                <w:lang w:val="de-DE"/>
+              </w:rPr>
+            </w:pPr>
+            <w:r>
+              <w:rPr>
+                <w:rFonts w:ascii="Arial" w:hAnsi="Arial" w:cs="Arial"/>
+                <w:sz w:val="24"/>
+                <w:szCs w:val="24"/>
+                <w:lang w:val="de-DE"/>
+              </w:rPr>
+              <w:t>Rentenversicherung</w:t>
+            </w:r>
+          </w:p>
+          <w:p>
+            <w:pPr>
+              <w:rPr>
+                <w:rFonts w:ascii="Arial" w:hAnsi="Arial" w:cs="Arial"/>
+                <w:sz w:val="24"/>
+                <w:szCs w:val="24"/>
+                <w:lang w:val="de-DE"/>
+              </w:rPr>
+            </w:pPr>
+          </w:p>
+        </w:tc>
+        <w:tc>
+          <w:tcPr>
+            <w:tcW w:w="2410" w:type="dxa"/>
             <w:gridSpan w:val="3"/>
           </w:tcPr>
           <w:p>
@@ -610,13 +906,13 @@
                 <w:szCs w:val="24"/>
                 <w:lang w:val="de-DE"/>
               </w:rPr>
-              <w:t>14,5 h</w:t>
-            </w:r>
-          </w:p>
-        </w:tc>
-        <w:tc>
-          <w:tcPr>
-            <w:tcW w:w="1843" w:type="dxa"/>
+              <w:t>9,3 %</w:t>
+            </w:r>
+          </w:p>
+        </w:tc>
+        <w:tc>
+          <w:tcPr>
+            <w:tcW w:w="2126" w:type="dxa"/>
           </w:tcPr>
           <w:p>
             <w:pPr>
@@ -635,50 +931,7 @@
                 <w:szCs w:val="24"/>
                 <w:lang w:val="de-DE"/>
               </w:rPr>
-              <w:t xml:space="preserve">43,5 h </w:t>
-            </w:r>
-          </w:p>
-        </w:tc>
-        <w:tc>
-          <w:tcPr>
-            <w:tcW w:w="2409" w:type="dxa"/>
-          </w:tcPr>
-          <w:p>
-            <w:pPr>
-              <w:jc w:val="center"/>
-              <w:rPr>
-                <w:rFonts w:ascii="Arial" w:hAnsi="Arial" w:cs="Arial"/>
-                <w:sz w:val="24"/>
-                <w:szCs w:val="24"/>
-                <w:lang w:val="de-DE"/>
-              </w:rPr>
-            </w:pPr>
-            <w:r>
-              <w:rPr>
-                <w:rFonts w:ascii="Arial" w:hAnsi="Arial" w:cs="Arial"/>
-                <w:sz w:val="24"/>
-                <w:szCs w:val="24"/>
-                <w:lang w:val="de-DE"/>
-              </w:rPr>
-              <w:t>2.175</w:t>
-            </w:r>
-            <w:r>
-              <w:rPr>
-                <w:rFonts w:ascii="Arial" w:hAnsi="Arial" w:cs="Arial"/>
-                <w:sz w:val="24"/>
-                <w:szCs w:val="24"/>
-                <w:lang w:val="de-DE"/>
-              </w:rPr>
-              <w:t>,</w:t>
-            </w:r>
-            <w:r>
-              <w:rPr>
-                <w:rFonts w:ascii="Arial" w:hAnsi="Arial" w:cs="Arial"/>
-                <w:sz w:val="24"/>
-                <w:szCs w:val="24"/>
-                <w:lang w:val="de-DE"/>
-              </w:rPr>
-              <w:t xml:space="preserve">- </w:t>
+              <w:t xml:space="preserve">209,25 </w:t>
             </w:r>
             <w:r>
               <w:rPr>
@@ -692,45 +945,80 @@
             </w:r>
           </w:p>
         </w:tc>
+        <w:tc>
+          <w:tcPr>
+            <w:tcW w:w="2126" w:type="dxa"/>
+          </w:tcPr>
+          <w:p>
+            <w:pPr>
+              <w:jc w:val="center"/>
+              <w:rPr>
+                <w:rFonts w:ascii="Arial" w:hAnsi="Arial" w:cs="Arial"/>
+                <w:sz w:val="24"/>
+                <w:szCs w:val="24"/>
+                <w:lang w:val="de-DE"/>
+              </w:rPr>
+            </w:pPr>
+            <w:r>
+              <w:rPr>
+                <w:rFonts w:ascii="Arial" w:hAnsi="Arial" w:cs="Arial"/>
+                <w:sz w:val="24"/>
+                <w:szCs w:val="24"/>
+                <w:lang w:val="de-DE"/>
+              </w:rPr>
+              <w:t xml:space="preserve">627,75 </w:t>
+            </w:r>
+            <w:r>
+              <w:rPr>
+                <w:rFonts w:ascii="Segoe UI" w:hAnsi="Segoe UI" w:cs="Segoe UI"/>
+                <w:color w:val="0D0D0D"/>
+                <w:sz w:val="24"/>
+                <w:szCs w:val="24"/>
+                <w:shd w:val="clear" w:color="auto" w:fill="FFFFFF"/>
+              </w:rPr>
+              <w:t>€</w:t>
+            </w:r>
+          </w:p>
+        </w:tc>
       </w:tr>
       <w:tr>
         <w:tc>
           <w:tcPr>
-            <w:tcW w:w="2547" w:type="dxa"/>
-          </w:tcPr>
-          <w:p>
-            <w:pPr>
-              <w:rPr>
-                <w:rFonts w:ascii="Arial" w:hAnsi="Arial" w:cs="Arial"/>
-                <w:sz w:val="24"/>
-                <w:szCs w:val="24"/>
-                <w:lang w:val="de-DE"/>
-              </w:rPr>
-            </w:pPr>
-            <w:r>
-              <w:rPr>
-                <w:rFonts w:ascii="Arial" w:hAnsi="Arial" w:cs="Arial"/>
-                <w:sz w:val="24"/>
-                <w:szCs w:val="24"/>
-                <w:lang w:val="de-DE"/>
-              </w:rPr>
-              <w:t>Logische Phase</w:t>
-            </w:r>
-          </w:p>
-          <w:p>
-            <w:pPr>
-              <w:rPr>
-                <w:rFonts w:ascii="Arial" w:hAnsi="Arial" w:cs="Arial"/>
-                <w:sz w:val="24"/>
-                <w:szCs w:val="24"/>
-                <w:lang w:val="de-DE"/>
-              </w:rPr>
-            </w:pPr>
-          </w:p>
-        </w:tc>
-        <w:tc>
-          <w:tcPr>
-            <w:tcW w:w="2835" w:type="dxa"/>
+            <w:tcW w:w="2972" w:type="dxa"/>
+          </w:tcPr>
+          <w:p>
+            <w:pPr>
+              <w:rPr>
+                <w:rFonts w:ascii="Arial" w:hAnsi="Arial" w:cs="Arial"/>
+                <w:sz w:val="24"/>
+                <w:szCs w:val="24"/>
+                <w:lang w:val="de-DE"/>
+              </w:rPr>
+            </w:pPr>
+            <w:r>
+              <w:rPr>
+                <w:rFonts w:ascii="Arial" w:hAnsi="Arial" w:cs="Arial"/>
+                <w:sz w:val="24"/>
+                <w:szCs w:val="24"/>
+                <w:lang w:val="de-DE"/>
+              </w:rPr>
+              <w:t>Arbeitslosenversicherung</w:t>
+            </w:r>
+          </w:p>
+          <w:p>
+            <w:pPr>
+              <w:rPr>
+                <w:rFonts w:ascii="Arial" w:hAnsi="Arial" w:cs="Arial"/>
+                <w:sz w:val="24"/>
+                <w:szCs w:val="24"/>
+                <w:lang w:val="de-DE"/>
+              </w:rPr>
+            </w:pPr>
+          </w:p>
+        </w:tc>
+        <w:tc>
+          <w:tcPr>
+            <w:tcW w:w="2410" w:type="dxa"/>
             <w:gridSpan w:val="3"/>
           </w:tcPr>
           <w:p>
@@ -750,13 +1038,13 @@
                 <w:szCs w:val="24"/>
                 <w:lang w:val="de-DE"/>
               </w:rPr>
-              <w:t>17,5 h</w:t>
-            </w:r>
-          </w:p>
-        </w:tc>
-        <w:tc>
-          <w:tcPr>
-            <w:tcW w:w="1843" w:type="dxa"/>
+              <w:t>1,3 %</w:t>
+            </w:r>
+          </w:p>
+        </w:tc>
+        <w:tc>
+          <w:tcPr>
+            <w:tcW w:w="2126" w:type="dxa"/>
           </w:tcPr>
           <w:p>
             <w:pPr>
@@ -775,50 +1063,7 @@
                 <w:szCs w:val="24"/>
                 <w:lang w:val="de-DE"/>
               </w:rPr>
-              <w:t>52,5 h</w:t>
-            </w:r>
-          </w:p>
-        </w:tc>
-        <w:tc>
-          <w:tcPr>
-            <w:tcW w:w="2409" w:type="dxa"/>
-          </w:tcPr>
-          <w:p>
-            <w:pPr>
-              <w:jc w:val="center"/>
-              <w:rPr>
-                <w:rFonts w:ascii="Arial" w:hAnsi="Arial" w:cs="Arial"/>
-                <w:sz w:val="24"/>
-                <w:szCs w:val="24"/>
-                <w:lang w:val="de-DE"/>
-              </w:rPr>
-            </w:pPr>
-            <w:r>
-              <w:rPr>
-                <w:rFonts w:ascii="Arial" w:hAnsi="Arial" w:cs="Arial"/>
-                <w:sz w:val="24"/>
-                <w:szCs w:val="24"/>
-                <w:lang w:val="de-DE"/>
-              </w:rPr>
-              <w:t>2.625</w:t>
-            </w:r>
-            <w:r>
-              <w:rPr>
-                <w:rFonts w:ascii="Arial" w:hAnsi="Arial" w:cs="Arial"/>
-                <w:sz w:val="24"/>
-                <w:szCs w:val="24"/>
-                <w:lang w:val="de-DE"/>
-              </w:rPr>
-              <w:t>,</w:t>
-            </w:r>
-            <w:r>
-              <w:rPr>
-                <w:rFonts w:ascii="Arial" w:hAnsi="Arial" w:cs="Arial"/>
-                <w:sz w:val="24"/>
-                <w:szCs w:val="24"/>
-                <w:lang w:val="de-DE"/>
-              </w:rPr>
-              <w:t xml:space="preserve">- </w:t>
+              <w:t xml:space="preserve">29,25 </w:t>
             </w:r>
             <w:r>
               <w:rPr>
@@ -832,45 +1077,80 @@
             </w:r>
           </w:p>
         </w:tc>
+        <w:tc>
+          <w:tcPr>
+            <w:tcW w:w="2126" w:type="dxa"/>
+          </w:tcPr>
+          <w:p>
+            <w:pPr>
+              <w:jc w:val="center"/>
+              <w:rPr>
+                <w:rFonts w:ascii="Arial" w:hAnsi="Arial" w:cs="Arial"/>
+                <w:sz w:val="24"/>
+                <w:szCs w:val="24"/>
+                <w:lang w:val="de-DE"/>
+              </w:rPr>
+            </w:pPr>
+            <w:r>
+              <w:rPr>
+                <w:rFonts w:ascii="Arial" w:hAnsi="Arial" w:cs="Arial"/>
+                <w:sz w:val="24"/>
+                <w:szCs w:val="24"/>
+                <w:lang w:val="de-DE"/>
+              </w:rPr>
+              <w:t xml:space="preserve">87,75 </w:t>
+            </w:r>
+            <w:r>
+              <w:rPr>
+                <w:rFonts w:ascii="Segoe UI" w:hAnsi="Segoe UI" w:cs="Segoe UI"/>
+                <w:color w:val="0D0D0D"/>
+                <w:sz w:val="24"/>
+                <w:szCs w:val="24"/>
+                <w:shd w:val="clear" w:color="auto" w:fill="FFFFFF"/>
+              </w:rPr>
+              <w:t>€</w:t>
+            </w:r>
+          </w:p>
+        </w:tc>
       </w:tr>
       <w:tr>
         <w:tc>
           <w:tcPr>
-            <w:tcW w:w="2547" w:type="dxa"/>
-          </w:tcPr>
-          <w:p>
-            <w:pPr>
-              <w:rPr>
-                <w:rFonts w:ascii="Arial" w:hAnsi="Arial" w:cs="Arial"/>
-                <w:sz w:val="24"/>
-                <w:szCs w:val="24"/>
-                <w:lang w:val="de-DE"/>
-              </w:rPr>
-            </w:pPr>
-            <w:r>
-              <w:rPr>
-                <w:rFonts w:ascii="Arial" w:hAnsi="Arial" w:cs="Arial"/>
-                <w:sz w:val="24"/>
-                <w:szCs w:val="24"/>
-                <w:lang w:val="de-DE"/>
-              </w:rPr>
-              <w:t>Physische Phase</w:t>
-            </w:r>
-          </w:p>
-          <w:p>
-            <w:pPr>
-              <w:rPr>
-                <w:rFonts w:ascii="Arial" w:hAnsi="Arial" w:cs="Arial"/>
-                <w:sz w:val="24"/>
-                <w:szCs w:val="24"/>
-                <w:lang w:val="de-DE"/>
-              </w:rPr>
-            </w:pPr>
-          </w:p>
-        </w:tc>
-        <w:tc>
-          <w:tcPr>
-            <w:tcW w:w="2835" w:type="dxa"/>
+            <w:tcW w:w="2972" w:type="dxa"/>
+          </w:tcPr>
+          <w:p>
+            <w:pPr>
+              <w:rPr>
+                <w:rFonts w:ascii="Arial" w:hAnsi="Arial" w:cs="Arial"/>
+                <w:sz w:val="24"/>
+                <w:szCs w:val="24"/>
+                <w:lang w:val="de-DE"/>
+              </w:rPr>
+            </w:pPr>
+            <w:r>
+              <w:rPr>
+                <w:rFonts w:ascii="Arial" w:hAnsi="Arial" w:cs="Arial"/>
+                <w:sz w:val="24"/>
+                <w:szCs w:val="24"/>
+                <w:lang w:val="de-DE"/>
+              </w:rPr>
+              <w:t>Pflegeversicherung</w:t>
+            </w:r>
+          </w:p>
+          <w:p>
+            <w:pPr>
+              <w:rPr>
+                <w:rFonts w:ascii="Arial" w:hAnsi="Arial" w:cs="Arial"/>
+                <w:sz w:val="24"/>
+                <w:szCs w:val="24"/>
+                <w:lang w:val="de-DE"/>
+              </w:rPr>
+            </w:pPr>
+          </w:p>
+        </w:tc>
+        <w:tc>
+          <w:tcPr>
+            <w:tcW w:w="2410" w:type="dxa"/>
             <w:gridSpan w:val="3"/>
           </w:tcPr>
           <w:p>
@@ -890,13 +1170,24 @@
                 <w:szCs w:val="24"/>
                 <w:lang w:val="de-DE"/>
               </w:rPr>
-              <w:t>18,5 h</w:t>
-            </w:r>
-          </w:p>
-        </w:tc>
-        <w:tc>
-          <w:tcPr>
-            <w:tcW w:w="1843" w:type="dxa"/>
+              <w:t>1,2</w:t>
+            </w:r>
+            <w:r>
+              <w:rPr>
+                <w:rFonts w:ascii="Arial" w:hAnsi="Arial" w:cs="Arial"/>
+                <w:sz w:val="24"/>
+                <w:szCs w:val="24"/>
+                <w:lang w:val="de-DE"/>
+              </w:rPr>
+              <w:t xml:space="preserve"> %</w:t>
+            </w:r>
+            <w:bookmarkStart w:id="0" w:name="_GoBack"/>
+            <w:bookmarkEnd w:id="0"/>
+          </w:p>
+        </w:tc>
+        <w:tc>
+          <w:tcPr>
+            <w:tcW w:w="2126" w:type="dxa"/>
           </w:tcPr>
           <w:p>
             <w:pPr>
@@ -908,20 +1199,11 @@
                 <w:lang w:val="de-DE"/>
               </w:rPr>
             </w:pPr>
-            <w:r>
-              <w:rPr>
-                <w:rFonts w:ascii="Arial" w:hAnsi="Arial" w:cs="Arial"/>
-                <w:sz w:val="24"/>
-                <w:szCs w:val="24"/>
-                <w:lang w:val="de-DE"/>
-              </w:rPr>
-              <w:t>55,5 h</w:t>
-            </w:r>
-          </w:p>
-        </w:tc>
-        <w:tc>
-          <w:tcPr>
-            <w:tcW w:w="2409" w:type="dxa"/>
+          </w:p>
+        </w:tc>
+        <w:tc>
+          <w:tcPr>
+            <w:tcW w:w="2126" w:type="dxa"/>
             <w:tcBorders>
               <w:bottom w:val="single" w:sz="4" w:space="0" w:color="auto"/>
             </w:tcBorders>
@@ -936,84 +1218,47 @@
                 <w:lang w:val="de-DE"/>
               </w:rPr>
             </w:pPr>
-            <w:r>
-              <w:rPr>
-                <w:rFonts w:ascii="Arial" w:hAnsi="Arial" w:cs="Arial"/>
-                <w:sz w:val="24"/>
-                <w:szCs w:val="24"/>
-                <w:lang w:val="de-DE"/>
-              </w:rPr>
-              <w:t>2.775</w:t>
-            </w:r>
-            <w:r>
-              <w:rPr>
-                <w:rFonts w:ascii="Arial" w:hAnsi="Arial" w:cs="Arial"/>
-                <w:sz w:val="24"/>
-                <w:szCs w:val="24"/>
-                <w:lang w:val="de-DE"/>
-              </w:rPr>
-              <w:t>,</w:t>
-            </w:r>
-            <w:r>
-              <w:rPr>
-                <w:rFonts w:ascii="Arial" w:hAnsi="Arial" w:cs="Arial"/>
-                <w:sz w:val="24"/>
-                <w:szCs w:val="24"/>
-                <w:lang w:val="de-DE"/>
-              </w:rPr>
-              <w:t xml:space="preserve">- </w:t>
-            </w:r>
-            <w:r>
-              <w:rPr>
-                <w:rFonts w:ascii="Segoe UI" w:hAnsi="Segoe UI" w:cs="Segoe UI"/>
-                <w:color w:val="0D0D0D"/>
-                <w:sz w:val="24"/>
-                <w:szCs w:val="24"/>
-                <w:shd w:val="clear" w:color="auto" w:fill="FFFFFF"/>
-              </w:rPr>
-              <w:t>€</w:t>
-            </w:r>
           </w:p>
         </w:tc>
       </w:tr>
       <w:tr>
         <w:tc>
           <w:tcPr>
-            <w:tcW w:w="2547" w:type="dxa"/>
-          </w:tcPr>
-          <w:p>
-            <w:pPr>
-              <w:rPr>
-                <w:rFonts w:ascii="Arial" w:hAnsi="Arial" w:cs="Arial"/>
-                <w:sz w:val="24"/>
-                <w:szCs w:val="24"/>
-                <w:lang w:val="de-DE"/>
-              </w:rPr>
-            </w:pPr>
-            <w:r>
-              <w:rPr>
-                <w:rFonts w:ascii="Arial" w:hAnsi="Arial" w:cs="Arial"/>
-                <w:sz w:val="24"/>
-                <w:szCs w:val="24"/>
-                <w:lang w:val="de-DE"/>
-              </w:rPr>
-              <w:t>Gesamtstunden</w:t>
-            </w:r>
-          </w:p>
-          <w:p>
-            <w:pPr>
-              <w:rPr>
-                <w:rFonts w:ascii="Arial" w:hAnsi="Arial" w:cs="Arial"/>
-                <w:sz w:val="24"/>
-                <w:szCs w:val="24"/>
-                <w:lang w:val="de-DE"/>
-              </w:rPr>
-            </w:pPr>
-          </w:p>
-        </w:tc>
-        <w:tc>
-          <w:tcPr>
-            <w:tcW w:w="2835" w:type="dxa"/>
+            <w:tcW w:w="2972" w:type="dxa"/>
+          </w:tcPr>
+          <w:p>
+            <w:pPr>
+              <w:rPr>
+                <w:rFonts w:ascii="Arial" w:hAnsi="Arial" w:cs="Arial"/>
+                <w:sz w:val="24"/>
+                <w:szCs w:val="24"/>
+                <w:lang w:val="de-DE"/>
+              </w:rPr>
+            </w:pPr>
+            <w:r>
+              <w:rPr>
+                <w:rFonts w:ascii="Arial" w:hAnsi="Arial" w:cs="Arial"/>
+                <w:sz w:val="24"/>
+                <w:szCs w:val="24"/>
+                <w:lang w:val="de-DE"/>
+              </w:rPr>
+              <w:t>Lohnsteuer</w:t>
+            </w:r>
+          </w:p>
+          <w:p>
+            <w:pPr>
+              <w:rPr>
+                <w:rFonts w:ascii="Arial" w:hAnsi="Arial" w:cs="Arial"/>
+                <w:sz w:val="24"/>
+                <w:szCs w:val="24"/>
+                <w:lang w:val="de-DE"/>
+              </w:rPr>
+            </w:pPr>
+          </w:p>
+        </w:tc>
+        <w:tc>
+          <w:tcPr>
+            <w:tcW w:w="2410" w:type="dxa"/>
             <w:gridSpan w:val="3"/>
           </w:tcPr>
           <w:p>
@@ -1026,20 +1271,11 @@
                 <w:lang w:val="de-DE"/>
               </w:rPr>
             </w:pPr>
-            <w:r>
-              <w:rPr>
-                <w:rFonts w:ascii="Arial" w:hAnsi="Arial" w:cs="Arial"/>
-                <w:sz w:val="24"/>
-                <w:szCs w:val="24"/>
-                <w:lang w:val="de-DE"/>
-              </w:rPr>
-              <w:t>58,5 h pro Person</w:t>
-            </w:r>
-          </w:p>
-        </w:tc>
-        <w:tc>
-          <w:tcPr>
-            <w:tcW w:w="1843" w:type="dxa"/>
+          </w:p>
+        </w:tc>
+        <w:tc>
+          <w:tcPr>
+            <w:tcW w:w="2126" w:type="dxa"/>
           </w:tcPr>
           <w:p>
             <w:pPr>
@@ -1051,20 +1287,11 @@
                 <w:lang w:val="de-DE"/>
               </w:rPr>
             </w:pPr>
-            <w:r>
-              <w:rPr>
-                <w:rFonts w:ascii="Arial" w:hAnsi="Arial" w:cs="Arial"/>
-                <w:sz w:val="24"/>
-                <w:szCs w:val="24"/>
-                <w:lang w:val="de-DE"/>
-              </w:rPr>
-              <w:t>175,5 h</w:t>
-            </w:r>
-          </w:p>
-        </w:tc>
-        <w:tc>
-          <w:tcPr>
-            <w:tcW w:w="2409" w:type="dxa"/>
+          </w:p>
+        </w:tc>
+        <w:tc>
+          <w:tcPr>
+            <w:tcW w:w="2126" w:type="dxa"/>
             <w:tcBorders>
               <w:bottom w:val="single" w:sz="4" w:space="0" w:color="auto"/>
             </w:tcBorders>
@@ -1079,22 +1306,470 @@
                 <w:lang w:val="de-DE"/>
               </w:rPr>
             </w:pPr>
-            <w:r>
-              <w:rPr>
-                <w:rFonts w:ascii="Arial" w:hAnsi="Arial" w:cs="Arial"/>
-                <w:sz w:val="24"/>
-                <w:szCs w:val="24"/>
-                <w:lang w:val="de-DE"/>
-              </w:rPr>
-              <w:t>–</w:t>
-            </w:r>
           </w:p>
         </w:tc>
       </w:tr>
       <w:tr>
         <w:tc>
           <w:tcPr>
-            <w:tcW w:w="2547" w:type="dxa"/>
+            <w:tcW w:w="2972" w:type="dxa"/>
+          </w:tcPr>
+          <w:p>
+            <w:pPr>
+              <w:rPr>
+                <w:rFonts w:ascii="Arial" w:hAnsi="Arial" w:cs="Arial"/>
+                <w:sz w:val="24"/>
+                <w:szCs w:val="24"/>
+                <w:lang w:val="de-DE"/>
+              </w:rPr>
+            </w:pPr>
+            <w:r>
+              <w:rPr>
+                <w:rFonts w:ascii="Arial" w:hAnsi="Arial" w:cs="Arial"/>
+                <w:sz w:val="24"/>
+                <w:szCs w:val="24"/>
+                <w:lang w:val="de-DE"/>
+              </w:rPr>
+              <w:t>gesetzliche Unfallversicherung</w:t>
+            </w:r>
+          </w:p>
+        </w:tc>
+        <w:tc>
+          <w:tcPr>
+            <w:tcW w:w="2410" w:type="dxa"/>
+            <w:gridSpan w:val="3"/>
+          </w:tcPr>
+          <w:p>
+            <w:pPr>
+              <w:jc w:val="center"/>
+              <w:rPr>
+                <w:rFonts w:ascii="Arial" w:hAnsi="Arial" w:cs="Arial"/>
+                <w:sz w:val="24"/>
+                <w:szCs w:val="24"/>
+                <w:lang w:val="de-DE"/>
+              </w:rPr>
+            </w:pPr>
+          </w:p>
+        </w:tc>
+        <w:tc>
+          <w:tcPr>
+            <w:tcW w:w="2126" w:type="dxa"/>
+          </w:tcPr>
+          <w:p>
+            <w:pPr>
+              <w:jc w:val="center"/>
+              <w:rPr>
+                <w:rFonts w:ascii="Arial" w:hAnsi="Arial" w:cs="Arial"/>
+                <w:sz w:val="24"/>
+                <w:szCs w:val="24"/>
+                <w:lang w:val="de-DE"/>
+              </w:rPr>
+            </w:pPr>
+          </w:p>
+        </w:tc>
+        <w:tc>
+          <w:tcPr>
+            <w:tcW w:w="2126" w:type="dxa"/>
+            <w:tcBorders>
+              <w:bottom w:val="single" w:sz="4" w:space="0" w:color="auto"/>
+            </w:tcBorders>
+          </w:tcPr>
+          <w:p>
+            <w:pPr>
+              <w:jc w:val="center"/>
+              <w:rPr>
+                <w:rFonts w:ascii="Arial" w:hAnsi="Arial" w:cs="Arial"/>
+                <w:sz w:val="24"/>
+                <w:szCs w:val="24"/>
+                <w:lang w:val="de-DE"/>
+              </w:rPr>
+            </w:pPr>
+          </w:p>
+        </w:tc>
+      </w:tr>
+      <w:tr>
+        <w:tc>
+          <w:tcPr>
+            <w:tcW w:w="2972" w:type="dxa"/>
+          </w:tcPr>
+          <w:p>
+            <w:pPr>
+              <w:rPr>
+                <w:rFonts w:ascii="Arial" w:hAnsi="Arial" w:cs="Arial"/>
+                <w:sz w:val="24"/>
+                <w:szCs w:val="24"/>
+                <w:lang w:val="de-DE"/>
+              </w:rPr>
+            </w:pPr>
+            <w:r>
+              <w:rPr>
+                <w:rFonts w:ascii="Arial" w:hAnsi="Arial" w:cs="Arial"/>
+                <w:sz w:val="24"/>
+                <w:szCs w:val="24"/>
+                <w:lang w:val="de-DE"/>
+              </w:rPr>
+              <w:t>Umlage U1</w:t>
+            </w:r>
+          </w:p>
+          <w:p>
+            <w:pPr>
+              <w:rPr>
+                <w:rFonts w:ascii="Arial" w:hAnsi="Arial" w:cs="Arial"/>
+                <w:sz w:val="24"/>
+                <w:szCs w:val="24"/>
+                <w:lang w:val="de-DE"/>
+              </w:rPr>
+            </w:pPr>
+          </w:p>
+        </w:tc>
+        <w:tc>
+          <w:tcPr>
+            <w:tcW w:w="2410" w:type="dxa"/>
+            <w:gridSpan w:val="3"/>
+          </w:tcPr>
+          <w:p>
+            <w:pPr>
+              <w:jc w:val="center"/>
+              <w:rPr>
+                <w:rFonts w:ascii="Arial" w:hAnsi="Arial" w:cs="Arial"/>
+                <w:sz w:val="24"/>
+                <w:szCs w:val="24"/>
+                <w:lang w:val="de-DE"/>
+              </w:rPr>
+            </w:pPr>
+          </w:p>
+        </w:tc>
+        <w:tc>
+          <w:tcPr>
+            <w:tcW w:w="2126" w:type="dxa"/>
+          </w:tcPr>
+          <w:p>
+            <w:pPr>
+              <w:jc w:val="center"/>
+              <w:rPr>
+                <w:rFonts w:ascii="Arial" w:hAnsi="Arial" w:cs="Arial"/>
+                <w:sz w:val="24"/>
+                <w:szCs w:val="24"/>
+                <w:lang w:val="de-DE"/>
+              </w:rPr>
+            </w:pPr>
+          </w:p>
+        </w:tc>
+        <w:tc>
+          <w:tcPr>
+            <w:tcW w:w="2126" w:type="dxa"/>
+            <w:tcBorders>
+              <w:bottom w:val="single" w:sz="4" w:space="0" w:color="auto"/>
+            </w:tcBorders>
+          </w:tcPr>
+          <w:p>
+            <w:pPr>
+              <w:jc w:val="center"/>
+              <w:rPr>
+                <w:rFonts w:ascii="Arial" w:hAnsi="Arial" w:cs="Arial"/>
+                <w:sz w:val="24"/>
+                <w:szCs w:val="24"/>
+                <w:lang w:val="de-DE"/>
+              </w:rPr>
+            </w:pPr>
+          </w:p>
+        </w:tc>
+      </w:tr>
+      <w:tr>
+        <w:tc>
+          <w:tcPr>
+            <w:tcW w:w="2972" w:type="dxa"/>
+          </w:tcPr>
+          <w:p>
+            <w:pPr>
+              <w:rPr>
+                <w:rFonts w:ascii="Arial" w:hAnsi="Arial" w:cs="Arial"/>
+                <w:sz w:val="24"/>
+                <w:szCs w:val="24"/>
+                <w:lang w:val="de-DE"/>
+              </w:rPr>
+            </w:pPr>
+            <w:r>
+              <w:rPr>
+                <w:rFonts w:ascii="Arial" w:hAnsi="Arial" w:cs="Arial"/>
+                <w:sz w:val="24"/>
+                <w:szCs w:val="24"/>
+                <w:lang w:val="de-DE"/>
+              </w:rPr>
+              <w:t>Umlage U2</w:t>
+            </w:r>
+          </w:p>
+          <w:p>
+            <w:pPr>
+              <w:rPr>
+                <w:rFonts w:ascii="Arial" w:hAnsi="Arial" w:cs="Arial"/>
+                <w:sz w:val="24"/>
+                <w:szCs w:val="24"/>
+                <w:lang w:val="de-DE"/>
+              </w:rPr>
+            </w:pPr>
+          </w:p>
+        </w:tc>
+        <w:tc>
+          <w:tcPr>
+            <w:tcW w:w="2410" w:type="dxa"/>
+            <w:gridSpan w:val="3"/>
+          </w:tcPr>
+          <w:p>
+            <w:pPr>
+              <w:jc w:val="center"/>
+              <w:rPr>
+                <w:rFonts w:ascii="Arial" w:hAnsi="Arial" w:cs="Arial"/>
+                <w:sz w:val="24"/>
+                <w:szCs w:val="24"/>
+                <w:lang w:val="de-DE"/>
+              </w:rPr>
+            </w:pPr>
+          </w:p>
+        </w:tc>
+        <w:tc>
+          <w:tcPr>
+            <w:tcW w:w="2126" w:type="dxa"/>
+          </w:tcPr>
+          <w:p>
+            <w:pPr>
+              <w:jc w:val="center"/>
+              <w:rPr>
+                <w:rFonts w:ascii="Arial" w:hAnsi="Arial" w:cs="Arial"/>
+                <w:sz w:val="24"/>
+                <w:szCs w:val="24"/>
+                <w:lang w:val="de-DE"/>
+              </w:rPr>
+            </w:pPr>
+          </w:p>
+        </w:tc>
+        <w:tc>
+          <w:tcPr>
+            <w:tcW w:w="2126" w:type="dxa"/>
+            <w:tcBorders>
+              <w:bottom w:val="single" w:sz="4" w:space="0" w:color="auto"/>
+            </w:tcBorders>
+          </w:tcPr>
+          <w:p>
+            <w:pPr>
+              <w:jc w:val="center"/>
+              <w:rPr>
+                <w:rFonts w:ascii="Arial" w:hAnsi="Arial" w:cs="Arial"/>
+                <w:sz w:val="24"/>
+                <w:szCs w:val="24"/>
+                <w:lang w:val="de-DE"/>
+              </w:rPr>
+            </w:pPr>
+          </w:p>
+        </w:tc>
+      </w:tr>
+      <w:tr>
+        <w:tc>
+          <w:tcPr>
+            <w:tcW w:w="2972" w:type="dxa"/>
+          </w:tcPr>
+          <w:p>
+            <w:pPr>
+              <w:rPr>
+                <w:rFonts w:ascii="Arial" w:hAnsi="Arial" w:cs="Arial"/>
+                <w:sz w:val="24"/>
+                <w:szCs w:val="24"/>
+                <w:lang w:val="de-DE"/>
+              </w:rPr>
+            </w:pPr>
+            <w:r>
+              <w:rPr>
+                <w:rFonts w:ascii="Arial" w:hAnsi="Arial" w:cs="Arial"/>
+                <w:sz w:val="24"/>
+                <w:szCs w:val="24"/>
+                <w:lang w:val="de-DE"/>
+              </w:rPr>
+              <w:t>Insolvenzgeldumlage</w:t>
+            </w:r>
+          </w:p>
+          <w:p>
+            <w:pPr>
+              <w:rPr>
+                <w:rFonts w:ascii="Arial" w:hAnsi="Arial" w:cs="Arial"/>
+                <w:sz w:val="24"/>
+                <w:szCs w:val="24"/>
+                <w:lang w:val="de-DE"/>
+              </w:rPr>
+            </w:pPr>
+          </w:p>
+        </w:tc>
+        <w:tc>
+          <w:tcPr>
+            <w:tcW w:w="2410" w:type="dxa"/>
+            <w:gridSpan w:val="3"/>
+          </w:tcPr>
+          <w:p>
+            <w:pPr>
+              <w:jc w:val="center"/>
+              <w:rPr>
+                <w:rFonts w:ascii="Arial" w:hAnsi="Arial" w:cs="Arial"/>
+                <w:sz w:val="24"/>
+                <w:szCs w:val="24"/>
+                <w:lang w:val="de-DE"/>
+              </w:rPr>
+            </w:pPr>
+          </w:p>
+        </w:tc>
+        <w:tc>
+          <w:tcPr>
+            <w:tcW w:w="2126" w:type="dxa"/>
+          </w:tcPr>
+          <w:p>
+            <w:pPr>
+              <w:jc w:val="center"/>
+              <w:rPr>
+                <w:rFonts w:ascii="Arial" w:hAnsi="Arial" w:cs="Arial"/>
+                <w:sz w:val="24"/>
+                <w:szCs w:val="24"/>
+                <w:lang w:val="de-DE"/>
+              </w:rPr>
+            </w:pPr>
+          </w:p>
+        </w:tc>
+        <w:tc>
+          <w:tcPr>
+            <w:tcW w:w="2126" w:type="dxa"/>
+            <w:tcBorders>
+              <w:bottom w:val="single" w:sz="4" w:space="0" w:color="auto"/>
+            </w:tcBorders>
+          </w:tcPr>
+          <w:p>
+            <w:pPr>
+              <w:jc w:val="center"/>
+              <w:rPr>
+                <w:rFonts w:ascii="Arial" w:hAnsi="Arial" w:cs="Arial"/>
+                <w:sz w:val="24"/>
+                <w:szCs w:val="24"/>
+                <w:lang w:val="de-DE"/>
+              </w:rPr>
+            </w:pPr>
+          </w:p>
+        </w:tc>
+      </w:tr>
+      <w:tr>
+        <w:tc>
+          <w:tcPr>
+            <w:tcW w:w="2972" w:type="dxa"/>
+          </w:tcPr>
+          <w:p>
+            <w:pPr>
+              <w:rPr>
+                <w:rFonts w:ascii="Arial" w:hAnsi="Arial" w:cs="Arial"/>
+                <w:sz w:val="24"/>
+                <w:szCs w:val="24"/>
+                <w:lang w:val="de-DE"/>
+              </w:rPr>
+            </w:pPr>
+            <w:r>
+              <w:rPr>
+                <w:rFonts w:ascii="Arial" w:hAnsi="Arial" w:cs="Arial"/>
+                <w:sz w:val="24"/>
+                <w:szCs w:val="24"/>
+                <w:lang w:val="de-DE"/>
+              </w:rPr>
+              <w:t>Gesamtstunden</w:t>
+            </w:r>
+          </w:p>
+          <w:p>
+            <w:pPr>
+              <w:rPr>
+                <w:rFonts w:ascii="Arial" w:hAnsi="Arial" w:cs="Arial"/>
+                <w:sz w:val="24"/>
+                <w:szCs w:val="24"/>
+                <w:lang w:val="de-DE"/>
+              </w:rPr>
+            </w:pPr>
+          </w:p>
+        </w:tc>
+        <w:tc>
+          <w:tcPr>
+            <w:tcW w:w="2410" w:type="dxa"/>
+            <w:gridSpan w:val="3"/>
+          </w:tcPr>
+          <w:p>
+            <w:pPr>
+              <w:jc w:val="center"/>
+              <w:rPr>
+                <w:rFonts w:ascii="Arial" w:hAnsi="Arial" w:cs="Arial"/>
+                <w:sz w:val="24"/>
+                <w:szCs w:val="24"/>
+                <w:lang w:val="de-DE"/>
+              </w:rPr>
+            </w:pPr>
+            <w:r>
+              <w:rPr>
+                <w:rFonts w:ascii="Arial" w:hAnsi="Arial" w:cs="Arial"/>
+                <w:sz w:val="24"/>
+                <w:szCs w:val="24"/>
+                <w:lang w:val="de-DE"/>
+              </w:rPr>
+              <w:t>58,5 h pro Person</w:t>
+            </w:r>
+          </w:p>
+        </w:tc>
+        <w:tc>
+          <w:tcPr>
+            <w:tcW w:w="2126" w:type="dxa"/>
+          </w:tcPr>
+          <w:p>
+            <w:pPr>
+              <w:jc w:val="center"/>
+              <w:rPr>
+                <w:rFonts w:ascii="Arial" w:hAnsi="Arial" w:cs="Arial"/>
+                <w:sz w:val="24"/>
+                <w:szCs w:val="24"/>
+                <w:lang w:val="de-DE"/>
+              </w:rPr>
+            </w:pPr>
+            <w:r>
+              <w:rPr>
+                <w:rFonts w:ascii="Arial" w:hAnsi="Arial" w:cs="Arial"/>
+                <w:sz w:val="24"/>
+                <w:szCs w:val="24"/>
+                <w:lang w:val="de-DE"/>
+              </w:rPr>
+              <w:t>175,5 h</w:t>
+            </w:r>
+          </w:p>
+        </w:tc>
+        <w:tc>
+          <w:tcPr>
+            <w:tcW w:w="2126" w:type="dxa"/>
+            <w:tcBorders>
+              <w:bottom w:val="single" w:sz="4" w:space="0" w:color="auto"/>
+            </w:tcBorders>
+          </w:tcPr>
+          <w:p>
+            <w:pPr>
+              <w:jc w:val="center"/>
+              <w:rPr>
+                <w:rFonts w:ascii="Arial" w:hAnsi="Arial" w:cs="Arial"/>
+                <w:sz w:val="24"/>
+                <w:szCs w:val="24"/>
+                <w:lang w:val="de-DE"/>
+              </w:rPr>
+            </w:pPr>
+            <w:r>
+              <w:rPr>
+                <w:rFonts w:ascii="Arial" w:hAnsi="Arial" w:cs="Arial"/>
+                <w:sz w:val="24"/>
+                <w:szCs w:val="24"/>
+                <w:lang w:val="de-DE"/>
+              </w:rPr>
+              <w:t>–</w:t>
+            </w:r>
+          </w:p>
+        </w:tc>
+      </w:tr>
+      <w:tr>
+        <w:tc>
+          <w:tcPr>
+            <w:tcW w:w="2972" w:type="dxa"/>
           </w:tcPr>
           <w:p>
             <w:pPr>
@@ -1124,7 +1799,7 @@
         </w:tc>
         <w:tc>
           <w:tcPr>
-            <w:tcW w:w="2835" w:type="dxa"/>
+            <w:tcW w:w="2410" w:type="dxa"/>
             <w:gridSpan w:val="3"/>
           </w:tcPr>
           <w:p>
@@ -1141,7 +1816,7 @@
         </w:tc>
         <w:tc>
           <w:tcPr>
-            <w:tcW w:w="1843" w:type="dxa"/>
+            <w:tcW w:w="2126" w:type="dxa"/>
           </w:tcPr>
           <w:p>
             <w:pPr>
@@ -1157,7 +1832,7 @@
         </w:tc>
         <w:tc>
           <w:tcPr>
-            <w:tcW w:w="2409" w:type="dxa"/>
+            <w:tcW w:w="2126" w:type="dxa"/>
             <w:tcBorders>
               <w:bottom w:val="single" w:sz="4" w:space="0" w:color="auto"/>
             </w:tcBorders>
@@ -1958,6 +2633,7 @@
                 <w:szCs w:val="24"/>
                 <w:lang w:val="de-DE"/>
               </w:rPr>
+              <w:lastRenderedPageBreak/>
               <w:t>(3</w:t>
             </w:r>
             <w:r>
@@ -2062,6 +2738,7 @@
                 <w:szCs w:val="24"/>
                 <w:lang w:val="de-DE"/>
               </w:rPr>
+              <w:lastRenderedPageBreak/>
               <w:t>Monitor</w:t>
             </w:r>
           </w:p>
@@ -3847,7 +4524,6 @@
           <w:sz w:val="26"/>
           <w:szCs w:val="26"/>
         </w:rPr>
-        <w:lastRenderedPageBreak/>
         <w:t>Quellen</w:t>
       </w:r>
       <w:proofErr w:type="spellEnd"/>
@@ -3923,16 +4599,7 @@
           <w:szCs w:val="24"/>
           <w:lang w:val="de-DE"/>
         </w:rPr>
-        <w:t>2.140</w:t>
-      </w:r>
-      <w:r>
-        <w:rPr>
-          <w:rFonts w:ascii="Arial" w:hAnsi="Arial" w:cs="Arial"/>
-          <w:sz w:val="24"/>
-          <w:szCs w:val="24"/>
-          <w:lang w:val="de-DE"/>
-        </w:rPr>
-        <w:t xml:space="preserve">,00 </w:t>
+        <w:t xml:space="preserve">2.140,00 </w:t>
       </w:r>
       <w:r>
         <w:rPr>
@@ -3957,8 +4624,6 @@
         </w:rPr>
         <w:t xml:space="preserve"> pro Lizenz pro Jahr</w:t>
       </w:r>
-      <w:bookmarkStart w:id="0" w:name="_GoBack"/>
-      <w:bookmarkEnd w:id="0"/>
     </w:p>
     <w:p>
       <w:pPr>
@@ -4239,16 +4904,7 @@
           <w:szCs w:val="24"/>
           <w:lang w:val="de-DE"/>
         </w:rPr>
-        <w:t>21</w:t>
-      </w:r>
-      <w:r>
-        <w:rPr>
-          <w:rFonts w:ascii="Arial" w:hAnsi="Arial" w:cs="Arial"/>
-          <w:sz w:val="24"/>
-          <w:szCs w:val="24"/>
-          <w:lang w:val="de-DE"/>
-        </w:rPr>
-        <w:t xml:space="preserve"> </w:t>
+        <w:t xml:space="preserve">21 </w:t>
       </w:r>
       <w:r>
         <w:rPr>
@@ -4663,25 +5319,7 @@
             <w:sz w:val="24"/>
             <w:szCs w:val="24"/>
           </w:rPr>
-          <w:t>Gewerbeversicheru</w:t>
-        </w:r>
-        <w:r>
-          <w:rPr>
-            <w:rStyle w:val="a4"/>
-            <w:rFonts w:ascii="Arial" w:hAnsi="Arial" w:cs="Arial"/>
-            <w:sz w:val="24"/>
-            <w:szCs w:val="24"/>
-          </w:rPr>
-          <w:t>n</w:t>
-        </w:r>
-        <w:r>
-          <w:rPr>
-            <w:rStyle w:val="a4"/>
-            <w:rFonts w:ascii="Arial" w:hAnsi="Arial" w:cs="Arial"/>
-            <w:sz w:val="24"/>
-            <w:szCs w:val="24"/>
-          </w:rPr>
-          <w:t>g</w:t>
+          <w:t>Gewerbeversicherung</w:t>
         </w:r>
         <w:proofErr w:type="spellEnd"/>
         <w:r>
@@ -6208,7 +6846,7 @@
 </file>
 
 <file path=customXml/itemProps1.xml><?xml version="1.0" encoding="utf-8"?>
-<ds:datastoreItem xmlns:ds="http://schemas.openxmlformats.org/officeDocument/2006/customXml" ds:itemID="{458E4642-FBAC-4EBC-AA2D-6DEF56F35DF9}">
+<ds:datastoreItem xmlns:ds="http://schemas.openxmlformats.org/officeDocument/2006/customXml" ds:itemID="{68484162-B63A-4332-855D-81655FB437C1}">
   <ds:schemaRefs>
     <ds:schemaRef ds:uri="http://schemas.openxmlformats.org/officeDocument/2006/bibliography"/>
   </ds:schemaRefs>

</xml_diff>

<commit_message>
Lastenheft, Kostenplan, Projektauftrag und Projektzeitplan wurden erstellet
</commit_message>
<xml_diff>
--- a/Docs/Kostenplan.docx
+++ b/Docs/Kostenplan.docx
@@ -356,16 +356,7 @@
                 <w:szCs w:val="24"/>
                 <w:lang w:val="de-DE"/>
               </w:rPr>
-              <w:t>Lohn</w:t>
-            </w:r>
-            <w:r>
-              <w:rPr>
-                <w:rFonts w:ascii="Arial" w:hAnsi="Arial" w:cs="Arial"/>
-                <w:sz w:val="24"/>
-                <w:szCs w:val="24"/>
-                <w:lang w:val="de-DE"/>
-              </w:rPr>
-              <w:t xml:space="preserve"> (30</w:t>
+              <w:t>Lohn (50</w:t>
             </w:r>
             <w:r>
               <w:rPr>
@@ -505,7 +496,16 @@
                 <w:szCs w:val="28"/>
                 <w:lang w:val="de-DE"/>
               </w:rPr>
-              <w:t xml:space="preserve">6.750,- </w:t>
+              <w:t>11.2</w:t>
+            </w:r>
+            <w:r>
+              <w:rPr>
+                <w:rFonts w:ascii="Arial" w:hAnsi="Arial" w:cs="Arial"/>
+                <w:sz w:val="24"/>
+                <w:szCs w:val="28"/>
+                <w:lang w:val="de-DE"/>
+              </w:rPr>
+              <w:t xml:space="preserve">50,- </w:t>
             </w:r>
             <w:r>
               <w:rPr>
@@ -799,7 +799,16 @@
                 <w:szCs w:val="24"/>
                 <w:lang w:val="de-DE"/>
               </w:rPr>
-              <w:t xml:space="preserve">164,25 </w:t>
+              <w:t>273,7</w:t>
+            </w:r>
+            <w:r>
+              <w:rPr>
+                <w:rFonts w:ascii="Arial" w:hAnsi="Arial" w:cs="Arial"/>
+                <w:sz w:val="24"/>
+                <w:szCs w:val="24"/>
+                <w:lang w:val="de-DE"/>
+              </w:rPr>
+              <w:t xml:space="preserve">5 </w:t>
             </w:r>
             <w:r>
               <w:rPr>
@@ -834,7 +843,16 @@
                 <w:szCs w:val="24"/>
                 <w:lang w:val="de-DE"/>
               </w:rPr>
-              <w:t xml:space="preserve">492,75 </w:t>
+              <w:t>821,2</w:t>
+            </w:r>
+            <w:r>
+              <w:rPr>
+                <w:rFonts w:ascii="Arial" w:hAnsi="Arial" w:cs="Arial"/>
+                <w:sz w:val="24"/>
+                <w:szCs w:val="24"/>
+                <w:lang w:val="de-DE"/>
+              </w:rPr>
+              <w:t xml:space="preserve">5 </w:t>
             </w:r>
             <w:r>
               <w:rPr>
@@ -931,7 +949,16 @@
                 <w:szCs w:val="24"/>
                 <w:lang w:val="de-DE"/>
               </w:rPr>
-              <w:t xml:space="preserve">209,25 </w:t>
+              <w:t>348,7</w:t>
+            </w:r>
+            <w:r>
+              <w:rPr>
+                <w:rFonts w:ascii="Arial" w:hAnsi="Arial" w:cs="Arial"/>
+                <w:sz w:val="24"/>
+                <w:szCs w:val="24"/>
+                <w:lang w:val="de-DE"/>
+              </w:rPr>
+              <w:t xml:space="preserve">5 </w:t>
             </w:r>
             <w:r>
               <w:rPr>
@@ -966,7 +993,16 @@
                 <w:szCs w:val="24"/>
                 <w:lang w:val="de-DE"/>
               </w:rPr>
-              <w:t xml:space="preserve">627,75 </w:t>
+              <w:t>1.046,2</w:t>
+            </w:r>
+            <w:r>
+              <w:rPr>
+                <w:rFonts w:ascii="Arial" w:hAnsi="Arial" w:cs="Arial"/>
+                <w:sz w:val="24"/>
+                <w:szCs w:val="24"/>
+                <w:lang w:val="de-DE"/>
+              </w:rPr>
+              <w:t xml:space="preserve">5 </w:t>
             </w:r>
             <w:r>
               <w:rPr>
@@ -1063,7 +1099,16 @@
                 <w:szCs w:val="24"/>
                 <w:lang w:val="de-DE"/>
               </w:rPr>
-              <w:t xml:space="preserve">29,25 </w:t>
+              <w:t>48,7</w:t>
+            </w:r>
+            <w:r>
+              <w:rPr>
+                <w:rFonts w:ascii="Arial" w:hAnsi="Arial" w:cs="Arial"/>
+                <w:sz w:val="24"/>
+                <w:szCs w:val="24"/>
+                <w:lang w:val="de-DE"/>
+              </w:rPr>
+              <w:t xml:space="preserve">5 </w:t>
             </w:r>
             <w:r>
               <w:rPr>
@@ -1098,7 +1143,16 @@
                 <w:szCs w:val="24"/>
                 <w:lang w:val="de-DE"/>
               </w:rPr>
-              <w:t xml:space="preserve">87,75 </w:t>
+              <w:t>146,2</w:t>
+            </w:r>
+            <w:r>
+              <w:rPr>
+                <w:rFonts w:ascii="Arial" w:hAnsi="Arial" w:cs="Arial"/>
+                <w:sz w:val="24"/>
+                <w:szCs w:val="24"/>
+                <w:lang w:val="de-DE"/>
+              </w:rPr>
+              <w:t xml:space="preserve">5 </w:t>
             </w:r>
             <w:r>
               <w:rPr>
@@ -1204,7 +1258,7 @@
                 <w:szCs w:val="24"/>
                 <w:lang w:val="de-DE"/>
               </w:rPr>
-              <w:t>27</w:t>
+              <w:t>45</w:t>
             </w:r>
             <w:r>
               <w:rPr>
@@ -1251,7 +1305,7 @@
                 <w:szCs w:val="24"/>
                 <w:lang w:val="de-DE"/>
               </w:rPr>
-              <w:t>81</w:t>
+              <w:t>135</w:t>
             </w:r>
             <w:r>
               <w:rPr>
@@ -1366,7 +1420,7 @@
                 <w:szCs w:val="24"/>
                 <w:lang w:val="de-DE"/>
               </w:rPr>
-              <w:t>18</w:t>
+              <w:t>30</w:t>
             </w:r>
             <w:r>
               <w:rPr>
@@ -1413,7 +1467,7 @@
                 <w:szCs w:val="24"/>
                 <w:lang w:val="de-DE"/>
               </w:rPr>
-              <w:t>54</w:t>
+              <w:t>90</w:t>
             </w:r>
             <w:r>
               <w:rPr>
@@ -1681,7 +1735,16 @@
                 <w:szCs w:val="24"/>
                 <w:lang w:val="de-DE"/>
               </w:rPr>
-              <w:t xml:space="preserve">541,55 </w:t>
+              <w:t>901,2</w:t>
+            </w:r>
+            <w:r>
+              <w:rPr>
+                <w:rFonts w:ascii="Arial" w:hAnsi="Arial" w:cs="Arial"/>
+                <w:sz w:val="24"/>
+                <w:szCs w:val="24"/>
+                <w:lang w:val="de-DE"/>
+              </w:rPr>
+              <w:t xml:space="preserve">5 </w:t>
             </w:r>
             <w:r>
               <w:rPr>
@@ -1719,7 +1782,16 @@
                 <w:szCs w:val="24"/>
                 <w:lang w:val="de-DE"/>
               </w:rPr>
-              <w:t xml:space="preserve">1.624,65 </w:t>
+              <w:t>2.703,7</w:t>
+            </w:r>
+            <w:r>
+              <w:rPr>
+                <w:rFonts w:ascii="Arial" w:hAnsi="Arial" w:cs="Arial"/>
+                <w:sz w:val="24"/>
+                <w:szCs w:val="24"/>
+                <w:lang w:val="de-DE"/>
+              </w:rPr>
+              <w:t xml:space="preserve">5 </w:t>
             </w:r>
             <w:r>
               <w:rPr>
@@ -1837,7 +1909,17 @@
                 <w:szCs w:val="24"/>
                 <w:lang w:val="de-DE"/>
               </w:rPr>
-              <w:t xml:space="preserve">9.747,90 </w:t>
+              <w:t>16.222,5</w:t>
+            </w:r>
+            <w:r>
+              <w:rPr>
+                <w:rFonts w:ascii="Arial" w:hAnsi="Arial" w:cs="Arial"/>
+                <w:b/>
+                <w:sz w:val="24"/>
+                <w:szCs w:val="24"/>
+                <w:lang w:val="de-DE"/>
+              </w:rPr>
+              <w:t xml:space="preserve">0 </w:t>
             </w:r>
             <w:r>
               <w:rPr>
@@ -2159,6 +2241,100 @@
           </w:tcPr>
           <w:p>
             <w:pPr>
+              <w:rPr>
+                <w:rFonts w:ascii="Arial" w:hAnsi="Arial" w:cs="Arial"/>
+                <w:sz w:val="24"/>
+                <w:szCs w:val="24"/>
+                <w:shd w:val="clear" w:color="auto" w:fill="FFFFFF"/>
+              </w:rPr>
+            </w:pPr>
+            <w:r>
+              <w:rPr>
+                <w:rFonts w:ascii="Arial" w:hAnsi="Arial" w:cs="Arial"/>
+                <w:sz w:val="24"/>
+                <w:szCs w:val="24"/>
+                <w:shd w:val="clear" w:color="auto" w:fill="FFFFFF"/>
+              </w:rPr>
+              <w:t>Office 365</w:t>
+            </w:r>
+          </w:p>
+          <w:p>
+            <w:pPr>
+              <w:rPr>
+                <w:rFonts w:ascii="Arial" w:hAnsi="Arial" w:cs="Arial"/>
+                <w:sz w:val="24"/>
+                <w:szCs w:val="24"/>
+                <w:shd w:val="clear" w:color="auto" w:fill="FFFFFF"/>
+              </w:rPr>
+            </w:pPr>
+          </w:p>
+        </w:tc>
+        <w:tc>
+          <w:tcPr>
+            <w:tcW w:w="1419" w:type="dxa"/>
+          </w:tcPr>
+          <w:p>
+            <w:pPr>
+              <w:jc w:val="center"/>
+              <w:rPr>
+                <w:rFonts w:ascii="Arial" w:hAnsi="Arial" w:cs="Arial"/>
+                <w:sz w:val="24"/>
+                <w:szCs w:val="24"/>
+                <w:lang w:val="de-DE"/>
+              </w:rPr>
+            </w:pPr>
+            <w:r>
+              <w:rPr>
+                <w:rFonts w:ascii="Arial" w:hAnsi="Arial" w:cs="Arial"/>
+                <w:sz w:val="24"/>
+                <w:szCs w:val="24"/>
+                <w:lang w:val="de-DE"/>
+              </w:rPr>
+              <w:t>40</w:t>
+            </w:r>
+            <w:r>
+              <w:rPr>
+                <w:rFonts w:ascii="Arial" w:hAnsi="Arial" w:cs="Arial"/>
+                <w:sz w:val="24"/>
+                <w:szCs w:val="24"/>
+                <w:lang w:val="de-DE"/>
+              </w:rPr>
+              <w:t>,-</w:t>
+            </w:r>
+            <w:r>
+              <w:rPr>
+                <w:rFonts w:ascii="Arial" w:hAnsi="Arial" w:cs="Arial"/>
+                <w:sz w:val="24"/>
+                <w:szCs w:val="24"/>
+                <w:lang w:val="de-DE"/>
+              </w:rPr>
+              <w:t xml:space="preserve"> </w:t>
+            </w:r>
+            <w:r>
+              <w:rPr>
+                <w:rFonts w:ascii="Arial" w:hAnsi="Arial" w:cs="Arial"/>
+                <w:color w:val="0D0D0D"/>
+                <w:sz w:val="24"/>
+                <w:szCs w:val="24"/>
+                <w:shd w:val="clear" w:color="auto" w:fill="FFFFFF"/>
+                <w:lang w:val="de-DE"/>
+              </w:rPr>
+              <w:t>€</w:t>
+            </w:r>
+          </w:p>
+        </w:tc>
+      </w:tr>
+      <w:tr>
+        <w:trPr>
+          <w:gridAfter w:val="3"/>
+          <w:wAfter w:w="6096" w:type="dxa"/>
+        </w:trPr>
+        <w:tc>
+          <w:tcPr>
+            <w:tcW w:w="2545" w:type="dxa"/>
+          </w:tcPr>
+          <w:p>
+            <w:pPr>
               <w:shd w:val="clear" w:color="auto" w:fill="FFFFFF"/>
               <w:spacing w:after="100" w:afterAutospacing="1"/>
               <w:outlineLvl w:val="0"/>
@@ -2310,7 +2486,17 @@
                 <w:szCs w:val="24"/>
                 <w:lang w:val="de-DE"/>
               </w:rPr>
-              <w:t xml:space="preserve">  661,50</w:t>
+              <w:t xml:space="preserve">  701</w:t>
+            </w:r>
+            <w:r>
+              <w:rPr>
+                <w:rFonts w:ascii="Arial" w:hAnsi="Arial" w:cs="Arial"/>
+                <w:b/>
+                <w:sz w:val="24"/>
+                <w:szCs w:val="24"/>
+                <w:lang w:val="de-DE"/>
+              </w:rPr>
+              <w:t>,50</w:t>
             </w:r>
             <w:r>
               <w:rPr>
@@ -2828,6 +3014,149 @@
             <w:pPr>
               <w:rPr>
                 <w:rFonts w:ascii="Arial" w:hAnsi="Arial" w:cs="Arial"/>
+                <w:sz w:val="24"/>
+                <w:szCs w:val="24"/>
+                <w:lang w:val="de-DE"/>
+              </w:rPr>
+            </w:pPr>
+            <w:r>
+              <w:rPr>
+                <w:rFonts w:ascii="Arial" w:hAnsi="Arial" w:cs="Arial"/>
+                <w:sz w:val="24"/>
+                <w:szCs w:val="24"/>
+                <w:lang w:val="de-DE"/>
+              </w:rPr>
+              <w:lastRenderedPageBreak/>
+              <w:t>Dockingstation</w:t>
+            </w:r>
+          </w:p>
+          <w:p>
+            <w:pPr>
+              <w:rPr>
+                <w:rFonts w:ascii="Arial" w:hAnsi="Arial" w:cs="Arial"/>
+                <w:sz w:val="24"/>
+                <w:szCs w:val="24"/>
+                <w:lang w:val="de-DE"/>
+              </w:rPr>
+            </w:pPr>
+          </w:p>
+        </w:tc>
+        <w:tc>
+          <w:tcPr>
+            <w:tcW w:w="7515" w:type="dxa"/>
+            <w:gridSpan w:val="4"/>
+            <w:tcBorders>
+              <w:bottom w:val="single" w:sz="4" w:space="0" w:color="auto"/>
+            </w:tcBorders>
+          </w:tcPr>
+          <w:p>
+            <w:pPr>
+              <w:rPr>
+                <w:rFonts w:ascii="Arial" w:hAnsi="Arial" w:cs="Arial"/>
+                <w:sz w:val="24"/>
+                <w:szCs w:val="24"/>
+                <w:lang w:val="de-DE"/>
+              </w:rPr>
+            </w:pPr>
+            <w:r>
+              <w:rPr>
+                <w:rFonts w:ascii="Arial" w:hAnsi="Arial" w:cs="Arial"/>
+                <w:sz w:val="24"/>
+                <w:szCs w:val="24"/>
+                <w:lang w:val="de-DE"/>
+              </w:rPr>
+              <w:t>(3</w:t>
+            </w:r>
+            <w:r>
+              <w:rPr>
+                <w:rFonts w:ascii="Arial" w:hAnsi="Arial" w:cs="Arial"/>
+                <w:sz w:val="24"/>
+                <w:szCs w:val="24"/>
+                <w:lang w:val="de-DE"/>
+              </w:rPr>
+              <w:t xml:space="preserve"> Personen </w:t>
+            </w:r>
+            <w:r>
+              <w:rPr>
+                <w:rStyle w:val="mbin"/>
+                <w:rFonts w:ascii="Arial" w:hAnsi="Arial" w:cs="Arial"/>
+                <w:color w:val="0D0D0D"/>
+                <w:sz w:val="24"/>
+                <w:szCs w:val="24"/>
+                <w:shd w:val="clear" w:color="auto" w:fill="FFFFFF"/>
+              </w:rPr>
+              <w:t>×</w:t>
+            </w:r>
+            <w:r>
+              <w:rPr>
+                <w:rFonts w:ascii="Arial" w:hAnsi="Arial" w:cs="Arial"/>
+                <w:sz w:val="24"/>
+                <w:szCs w:val="24"/>
+                <w:lang w:val="de-DE"/>
+              </w:rPr>
+              <w:t xml:space="preserve"> </w:t>
+            </w:r>
+            <w:r>
+              <w:rPr>
+                <w:rFonts w:ascii="Arial" w:hAnsi="Arial" w:cs="Arial"/>
+                <w:color w:val="0D0D0D"/>
+                <w:sz w:val="24"/>
+                <w:szCs w:val="24"/>
+                <w:shd w:val="clear" w:color="auto" w:fill="FFFFFF"/>
+                <w:lang w:val="de-DE"/>
+              </w:rPr>
+              <w:t>149,9</w:t>
+            </w:r>
+            <w:r>
+              <w:rPr>
+                <w:rFonts w:ascii="Arial" w:hAnsi="Arial" w:cs="Arial"/>
+                <w:color w:val="0D0D0D"/>
+                <w:sz w:val="24"/>
+                <w:szCs w:val="24"/>
+                <w:shd w:val="clear" w:color="auto" w:fill="FFFFFF"/>
+                <w:lang w:val="de-DE"/>
+              </w:rPr>
+              <w:t xml:space="preserve">0 €) - </w:t>
+            </w:r>
+            <w:r>
+              <w:rPr>
+                <w:rFonts w:ascii="Arial" w:hAnsi="Arial" w:cs="Arial"/>
+                <w:sz w:val="24"/>
+                <w:szCs w:val="24"/>
+                <w:lang w:val="de-DE"/>
+              </w:rPr>
+              <w:t>4</w:t>
+            </w:r>
+            <w:r>
+              <w:rPr>
+                <w:rFonts w:ascii="Arial" w:hAnsi="Arial" w:cs="Arial"/>
+                <w:sz w:val="24"/>
+                <w:szCs w:val="24"/>
+                <w:lang w:val="de-DE"/>
+              </w:rPr>
+              <w:t>47,-</w:t>
+            </w:r>
+            <w:r>
+              <w:rPr>
+                <w:rFonts w:ascii="Arial" w:hAnsi="Arial" w:cs="Arial"/>
+                <w:sz w:val="24"/>
+                <w:szCs w:val="24"/>
+                <w:lang w:val="de-DE"/>
+              </w:rPr>
+              <w:t xml:space="preserve"> €</w:t>
+            </w:r>
+          </w:p>
+        </w:tc>
+      </w:tr>
+      <w:tr>
+        <w:tc>
+          <w:tcPr>
+            <w:tcW w:w="2545" w:type="dxa"/>
+          </w:tcPr>
+          <w:p>
+            <w:pPr>
+              <w:rPr>
+                <w:rFonts w:ascii="Arial" w:hAnsi="Arial" w:cs="Arial"/>
                 <w:b/>
                 <w:color w:val="0D0D0D"/>
                 <w:sz w:val="24"/>
@@ -2887,7 +3216,17 @@
                 <w:szCs w:val="24"/>
                 <w:lang w:val="de-DE"/>
               </w:rPr>
-              <w:t>911,97</w:t>
+              <w:t>1.358</w:t>
+            </w:r>
+            <w:r>
+              <w:rPr>
+                <w:rFonts w:ascii="Arial" w:hAnsi="Arial" w:cs="Arial"/>
+                <w:b/>
+                <w:sz w:val="24"/>
+                <w:szCs w:val="24"/>
+                <w:lang w:val="de-DE"/>
+              </w:rPr>
+              <w:t>,97</w:t>
             </w:r>
             <w:r>
               <w:rPr>
@@ -3734,7 +4073,34 @@
                 <w:szCs w:val="24"/>
                 <w:lang w:val="de-DE"/>
               </w:rPr>
-              <w:t>11.321,37</w:t>
+              <w:t>18</w:t>
+            </w:r>
+            <w:r>
+              <w:rPr>
+                <w:rFonts w:ascii="Arial" w:hAnsi="Arial" w:cs="Arial"/>
+                <w:sz w:val="24"/>
+                <w:szCs w:val="24"/>
+                <w:lang w:val="de-DE"/>
+              </w:rPr>
+              <w:t>.</w:t>
+            </w:r>
+            <w:r>
+              <w:rPr>
+                <w:rFonts w:ascii="Arial" w:hAnsi="Arial" w:cs="Arial"/>
+                <w:sz w:val="24"/>
+                <w:szCs w:val="24"/>
+                <w:lang w:val="de-DE"/>
+              </w:rPr>
+              <w:t>282,9</w:t>
+            </w:r>
+            <w:r>
+              <w:rPr>
+                <w:rFonts w:ascii="Arial" w:hAnsi="Arial" w:cs="Arial"/>
+                <w:sz w:val="24"/>
+                <w:szCs w:val="24"/>
+                <w:lang w:val="de-DE"/>
+              </w:rPr>
+              <w:t>7</w:t>
             </w:r>
             <w:r>
               <w:rPr>
@@ -3850,7 +4216,25 @@
                 <w:szCs w:val="24"/>
                 <w:lang w:val="de-DE"/>
               </w:rPr>
-              <w:t>1718,89 €</w:t>
+              <w:t>1</w:t>
+            </w:r>
+            <w:r>
+              <w:rPr>
+                <w:rFonts w:ascii="Arial" w:hAnsi="Arial" w:cs="Arial"/>
+                <w:sz w:val="24"/>
+                <w:szCs w:val="24"/>
+                <w:lang w:val="de-DE"/>
+              </w:rPr>
+              <w:t>.</w:t>
+            </w:r>
+            <w:r>
+              <w:rPr>
+                <w:rFonts w:ascii="Arial" w:hAnsi="Arial" w:cs="Arial"/>
+                <w:sz w:val="24"/>
+                <w:szCs w:val="24"/>
+                <w:lang w:val="de-DE"/>
+              </w:rPr>
+              <w:t>718,89 €</w:t>
             </w:r>
           </w:p>
         </w:tc>
@@ -3969,10 +4353,20 @@
                 <w:szCs w:val="24"/>
                 <w:lang w:val="de-DE"/>
               </w:rPr>
-              <w:t xml:space="preserve">13040,26 </w:t>
+              <w:t>20.001,8</w:t>
             </w:r>
             <w:bookmarkStart w:id="0" w:name="_GoBack"/>
             <w:bookmarkEnd w:id="0"/>
+            <w:r>
+              <w:rPr>
+                <w:rFonts w:ascii="Arial" w:hAnsi="Arial" w:cs="Arial"/>
+                <w:b/>
+                <w:sz w:val="24"/>
+                <w:szCs w:val="24"/>
+                <w:lang w:val="de-DE"/>
+              </w:rPr>
+              <w:t xml:space="preserve">6 </w:t>
+            </w:r>
             <w:r>
               <w:rPr>
                 <w:rFonts w:ascii="Arial" w:hAnsi="Arial" w:cs="Arial"/>
@@ -4165,7 +4559,6 @@
           <w:sz w:val="26"/>
           <w:szCs w:val="26"/>
         </w:rPr>
-        <w:lastRenderedPageBreak/>
         <w:t>Quellen</w:t>
       </w:r>
       <w:proofErr w:type="spellEnd"/>
@@ -4579,6 +4972,89 @@
           <w:szCs w:val="24"/>
         </w:rPr>
       </w:pPr>
+      <w:hyperlink r:id="rId10" w:history="1">
+        <w:proofErr w:type="spellStart"/>
+        <w:r>
+          <w:rPr>
+            <w:rStyle w:val="a4"/>
+            <w:rFonts w:ascii="Arial" w:hAnsi="Arial" w:cs="Arial"/>
+            <w:sz w:val="24"/>
+            <w:szCs w:val="24"/>
+          </w:rPr>
+          <w:t>Lenovo</w:t>
+        </w:r>
+        <w:proofErr w:type="spellEnd"/>
+        <w:r>
+          <w:rPr>
+            <w:rStyle w:val="a4"/>
+            <w:rFonts w:ascii="Arial" w:hAnsi="Arial" w:cs="Arial"/>
+            <w:sz w:val="24"/>
+            <w:szCs w:val="24"/>
+          </w:rPr>
+          <w:t xml:space="preserve"> </w:t>
+        </w:r>
+        <w:proofErr w:type="spellStart"/>
+        <w:r>
+          <w:rPr>
+            <w:rStyle w:val="a4"/>
+            <w:rFonts w:ascii="Arial" w:hAnsi="Arial" w:cs="Arial"/>
+            <w:sz w:val="24"/>
+            <w:szCs w:val="24"/>
+          </w:rPr>
+          <w:t>Dockingstation</w:t>
+        </w:r>
+        <w:proofErr w:type="spellEnd"/>
+      </w:hyperlink>
+      <w:r>
+        <w:rPr>
+          <w:rFonts w:ascii="Arial" w:hAnsi="Arial" w:cs="Arial"/>
+          <w:sz w:val="24"/>
+          <w:szCs w:val="24"/>
+          <w:lang w:val="de-DE"/>
+        </w:rPr>
+        <w:t xml:space="preserve"> - </w:t>
+      </w:r>
+      <w:r>
+        <w:rPr>
+          <w:rFonts w:ascii="Arial" w:hAnsi="Arial" w:cs="Arial"/>
+          <w:color w:val="0D0D0D"/>
+          <w:sz w:val="24"/>
+          <w:szCs w:val="24"/>
+          <w:shd w:val="clear" w:color="auto" w:fill="FFFFFF"/>
+          <w:lang w:val="de-DE"/>
+        </w:rPr>
+        <w:t>149,9</w:t>
+      </w:r>
+      <w:r>
+        <w:rPr>
+          <w:rFonts w:ascii="Arial" w:hAnsi="Arial" w:cs="Arial"/>
+          <w:color w:val="0D0D0D"/>
+          <w:sz w:val="24"/>
+          <w:szCs w:val="24"/>
+          <w:shd w:val="clear" w:color="auto" w:fill="FFFFFF"/>
+          <w:lang w:val="de-DE"/>
+        </w:rPr>
+        <w:t>0</w:t>
+      </w:r>
+      <w:r>
+        <w:rPr>
+          <w:rFonts w:ascii="Arial" w:hAnsi="Arial" w:cs="Arial"/>
+          <w:color w:val="0D0D0D"/>
+          <w:sz w:val="24"/>
+          <w:szCs w:val="24"/>
+          <w:shd w:val="clear" w:color="auto" w:fill="FFFFFF"/>
+          <w:lang w:val="de-DE"/>
+        </w:rPr>
+        <w:t xml:space="preserve"> </w:t>
+      </w:r>
+      <w:r>
+        <w:rPr>
+          <w:rFonts w:ascii="Arial" w:hAnsi="Arial" w:cs="Arial"/>
+          <w:sz w:val="24"/>
+          <w:szCs w:val="24"/>
+        </w:rPr>
+        <w:t>€/</w:t>
+      </w:r>
       <w:proofErr w:type="spellStart"/>
       <w:r>
         <w:rPr>
@@ -4586,6 +5062,29 @@
           <w:sz w:val="24"/>
           <w:szCs w:val="24"/>
         </w:rPr>
+        <w:t>Stück</w:t>
+      </w:r>
+      <w:proofErr w:type="spellEnd"/>
+    </w:p>
+    <w:p>
+      <w:pPr>
+        <w:numPr>
+          <w:ilvl w:val="0"/>
+          <w:numId w:val="3"/>
+        </w:numPr>
+        <w:rPr>
+          <w:rFonts w:ascii="Arial" w:hAnsi="Arial" w:cs="Arial"/>
+          <w:sz w:val="24"/>
+          <w:szCs w:val="24"/>
+        </w:rPr>
+      </w:pPr>
+      <w:proofErr w:type="spellStart"/>
+      <w:r>
+        <w:rPr>
+          <w:rFonts w:ascii="Arial" w:hAnsi="Arial" w:cs="Arial"/>
+          <w:sz w:val="24"/>
+          <w:szCs w:val="24"/>
+        </w:rPr>
         <w:t>Ergonomische</w:t>
       </w:r>
       <w:proofErr w:type="spellEnd"/>
@@ -4615,7 +5114,7 @@
         </w:rPr>
         <w:t xml:space="preserve">: </w:t>
       </w:r>
-      <w:hyperlink r:id="rId10" w:tgtFrame="_new" w:history="1">
+      <w:hyperlink r:id="rId11" w:tgtFrame="_new" w:history="1">
         <w:proofErr w:type="spellStart"/>
         <w:r>
           <w:rPr>
@@ -4643,16 +5142,7 @@
           <w:szCs w:val="24"/>
           <w:lang w:val="de-DE"/>
         </w:rPr>
-        <w:t>33</w:t>
-      </w:r>
-      <w:r>
-        <w:rPr>
-          <w:rFonts w:ascii="Arial" w:hAnsi="Arial" w:cs="Arial"/>
-          <w:sz w:val="24"/>
-          <w:szCs w:val="24"/>
-          <w:lang w:val="de-DE"/>
-        </w:rPr>
-        <w:t>,99</w:t>
+        <w:t>33,99</w:t>
       </w:r>
       <w:r>
         <w:rPr>
@@ -4801,7 +5291,7 @@
         </w:rPr>
         <w:t xml:space="preserve">™: </w:t>
       </w:r>
-      <w:hyperlink r:id="rId11" w:tgtFrame="_new" w:history="1">
+      <w:hyperlink r:id="rId12" w:tgtFrame="_new" w:history="1">
         <w:r>
           <w:rPr>
             <w:rStyle w:val="a4"/>
@@ -4872,7 +5362,7 @@
         </w:rPr>
         <w:t xml:space="preserve">: </w:t>
       </w:r>
-      <w:hyperlink r:id="rId12" w:tgtFrame="_new" w:history="1">
+      <w:hyperlink r:id="rId13" w:tgtFrame="_new" w:history="1">
         <w:proofErr w:type="spellStart"/>
         <w:r>
           <w:rPr>
@@ -4952,7 +5442,7 @@
         </w:rPr>
         <w:t xml:space="preserve">: </w:t>
       </w:r>
-      <w:hyperlink r:id="rId13" w:tgtFrame="_new" w:history="1">
+      <w:hyperlink r:id="rId14" w:tgtFrame="_new" w:history="1">
         <w:proofErr w:type="spellStart"/>
         <w:r>
           <w:rPr>
@@ -6488,7 +6978,7 @@
 </file>
 
 <file path=customXml/itemProps1.xml><?xml version="1.0" encoding="utf-8"?>
-<ds:datastoreItem xmlns:ds="http://schemas.openxmlformats.org/officeDocument/2006/customXml" ds:itemID="{65C353E9-F80D-46EF-AA4E-FEE56EBAEA3F}">
+<ds:datastoreItem xmlns:ds="http://schemas.openxmlformats.org/officeDocument/2006/customXml" ds:itemID="{DF68AEB5-FA61-40FE-9858-CF8274AC9493}">
   <ds:schemaRefs>
     <ds:schemaRef ds:uri="http://schemas.openxmlformats.org/officeDocument/2006/bibliography"/>
   </ds:schemaRefs>

</xml_diff>